<commit_message>
lab 2 updated, lab 4 completed
</commit_message>
<xml_diff>
--- a/A2_DeepLearning/TBMI26_DeepLearning_Report.docx
+++ b/A2_DeepLearning/TBMI26_DeepLearning_Report.docx
@@ -25,16 +25,8 @@
         <w:rPr>
           <w:lang w:val="en-US"/>
         </w:rPr>
-        <w:t xml:space="preserve">Deep </w:t>
-      </w:r>
-      <w:proofErr w:type="gramStart"/>
-      <w:r>
-        <w:rPr>
-          <w:lang w:val="en-US"/>
-        </w:rPr>
-        <w:t>Learning</w:t>
-      </w:r>
-      <w:proofErr w:type="gramEnd"/>
+        <w:t>Deep Learning</w:t>
+      </w:r>
     </w:p>
     <w:p>
       <w:pPr>
@@ -61,7 +53,6 @@
         </w:rPr>
         <w:t xml:space="preserve">March </w:t>
       </w:r>
-      <w:proofErr w:type="gramStart"/>
       <w:r>
         <w:rPr>
           <w:sz w:val="28"/>
@@ -78,7 +69,6 @@
         </w:rPr>
         <w:t>4</w:t>
       </w:r>
-      <w:proofErr w:type="gramEnd"/>
       <w:r>
         <w:rPr>
           <w:sz w:val="28"/>
@@ -145,77 +135,45 @@
           <w:lang w:val="en-US"/>
         </w:rPr>
         <w:br/>
-        <w:t xml:space="preserve"> </w:t>
-      </w:r>
-      <w:proofErr w:type="spellStart"/>
+        <w:t xml:space="preserve"> Måns Aronsson: ma</w:t>
+      </w:r>
       <w:r>
         <w:rPr>
           <w:sz w:val="36"/>
           <w:szCs w:val="36"/>
           <w:lang w:val="en-US"/>
         </w:rPr>
-        <w:t>Måns</w:t>
-      </w:r>
-      <w:proofErr w:type="spellEnd"/>
-      <w:r>
+        <w:t>nar189</w:t>
+      </w:r>
+    </w:p>
+    <w:p>
+      <w:pPr>
+        <w:jc w:val="center"/>
         <w:rPr>
           <w:sz w:val="36"/>
           <w:szCs w:val="36"/>
           <w:lang w:val="en-US"/>
         </w:rPr>
-        <w:t xml:space="preserve"> Aronsson: ma</w:t>
-      </w:r>
-      <w:r>
-        <w:rPr>
-          <w:sz w:val="36"/>
-          <w:szCs w:val="36"/>
-          <w:lang w:val="en-US"/>
-        </w:rPr>
-        <w:t>nar189</w:t>
-      </w:r>
-    </w:p>
-    <w:p>
-      <w:pPr>
-        <w:jc w:val="center"/>
-        <w:rPr>
-          <w:sz w:val="36"/>
-          <w:szCs w:val="36"/>
-          <w:lang w:val="en-US"/>
-        </w:rPr>
-      </w:pPr>
-    </w:p>
-    <w:p>
-      <w:pPr>
-        <w:rPr>
-          <w:lang w:val="en-US"/>
-        </w:rPr>
-      </w:pPr>
-    </w:p>
-    <w:p>
-      <w:pPr>
-        <w:rPr>
-          <w:lang w:val="en-US"/>
-        </w:rPr>
-      </w:pPr>
-      <w:r>
-        <w:rPr>
-          <w:lang w:val="en-US"/>
-        </w:rPr>
-        <w:t xml:space="preserve">In order to pass the </w:t>
-      </w:r>
-      <w:proofErr w:type="gramStart"/>
-      <w:r>
-        <w:rPr>
-          <w:lang w:val="en-US"/>
-        </w:rPr>
-        <w:t>assignment</w:t>
-      </w:r>
-      <w:proofErr w:type="gramEnd"/>
-      <w:r>
-        <w:rPr>
-          <w:lang w:val="en-US"/>
-        </w:rPr>
-        <w:t xml:space="preserve"> you will need to answer the following questions and upload the document to LISAM. </w:t>
+      </w:pPr>
+    </w:p>
+    <w:p>
+      <w:pPr>
+        <w:rPr>
+          <w:lang w:val="en-US"/>
+        </w:rPr>
+      </w:pPr>
+    </w:p>
+    <w:p>
+      <w:pPr>
+        <w:rPr>
+          <w:lang w:val="en-US"/>
+        </w:rPr>
+      </w:pPr>
+      <w:r>
+        <w:rPr>
+          <w:lang w:val="en-US"/>
+        </w:rPr>
+        <w:t xml:space="preserve">In order to pass the assignment you will need to answer the following questions and upload the document to LISAM. </w:t>
       </w:r>
       <w:r>
         <w:rPr>
@@ -235,43 +193,13 @@
           <w:b/>
           <w:lang w:val="en-US"/>
         </w:rPr>
-        <w:t xml:space="preserve">the </w:t>
-      </w:r>
-      <w:proofErr w:type="spellStart"/>
-      <w:r>
-        <w:rPr>
-          <w:b/>
-          <w:lang w:val="en-US"/>
-        </w:rPr>
-        <w:t>Jupyter</w:t>
-      </w:r>
-      <w:proofErr w:type="spellEnd"/>
-      <w:r>
-        <w:rPr>
-          <w:b/>
-          <w:lang w:val="en-US"/>
-        </w:rPr>
-        <w:t xml:space="preserve"> notebook as an HTML-file (using the notebook menu: File -&gt; Export Notebook As…)</w:t>
-      </w:r>
-      <w:r>
-        <w:rPr>
-          <w:lang w:val="en-US"/>
-        </w:rPr>
-        <w:t xml:space="preserve">. We will correct the reports continuously so feel free to send them as soon as possible. If you meet the deadline you will have the lab part of the course reported in LADOK together with the exam. If not, </w:t>
-      </w:r>
-      <w:proofErr w:type="gramStart"/>
-      <w:r>
-        <w:rPr>
-          <w:lang w:val="en-US"/>
-        </w:rPr>
-        <w:t>you’ll</w:t>
-      </w:r>
-      <w:proofErr w:type="gramEnd"/>
-      <w:r>
-        <w:rPr>
-          <w:lang w:val="en-US"/>
-        </w:rPr>
-        <w:t xml:space="preserve"> get the lab part reported during the re-exam period. </w:t>
+        <w:t>the Jupyter notebook as an HTML-file (using the notebook menu: File -&gt; Export Notebook As…)</w:t>
+      </w:r>
+      <w:r>
+        <w:rPr>
+          <w:lang w:val="en-US"/>
+        </w:rPr>
+        <w:t xml:space="preserve">. We will correct the reports continuously so feel free to send them as soon as possible. If you meet the deadline you will have the lab part of the course reported in LADOK together with the exam. If not, you’ll get the lab part reported during the re-exam period. </w:t>
       </w:r>
     </w:p>
     <w:p>
@@ -337,39 +265,7 @@
           <w:b/>
           <w:lang w:val="en-US"/>
         </w:rPr>
-        <w:t xml:space="preserve">The shape of </w:t>
-      </w:r>
-      <w:proofErr w:type="spellStart"/>
-      <w:r>
-        <w:rPr>
-          <w:b/>
-          <w:lang w:val="en-US"/>
-        </w:rPr>
-        <w:t>X_train</w:t>
-      </w:r>
-      <w:proofErr w:type="spellEnd"/>
-      <w:r>
-        <w:rPr>
-          <w:b/>
-          <w:lang w:val="en-US"/>
-        </w:rPr>
-        <w:t xml:space="preserve"> and </w:t>
-      </w:r>
-      <w:proofErr w:type="spellStart"/>
-      <w:r>
-        <w:rPr>
-          <w:b/>
-          <w:lang w:val="en-US"/>
-        </w:rPr>
-        <w:t>X_test</w:t>
-      </w:r>
-      <w:proofErr w:type="spellEnd"/>
-      <w:r>
-        <w:rPr>
-          <w:b/>
-          <w:lang w:val="en-US"/>
-        </w:rPr>
-        <w:t xml:space="preserve"> has 4 values. What do each of these represent?</w:t>
+        <w:t>The shape of X_train and X_test has 4 values. What do each of these represent?</w:t>
       </w:r>
       <w:r>
         <w:rPr>
@@ -413,14 +309,7 @@
           <w:bCs/>
           <w:lang w:val="en-US"/>
         </w:rPr>
-        <w:t xml:space="preserve">, </w:t>
-      </w:r>
-      <w:r>
-        <w:rPr>
-          <w:bCs/>
-          <w:lang w:val="en-US"/>
-        </w:rPr>
-        <w:t>image dimension (3 is color.)</w:t>
+        <w:t xml:space="preserve"> and the 3 color channels of the input.</w:t>
       </w:r>
     </w:p>
     <w:p>
@@ -832,7 +721,21 @@
           <w:bCs/>
           <w:lang w:val="en-US"/>
         </w:rPr>
-        <w:t>The CNN uses 2 blocks, where each block consists of a convolution with a 3x3 kernel and a pooling. The pooling down samples the image to half the size. The network uses about 40’000 trainable parameters but performs almost 50% better than just the dense layers.</w:t>
+        <w:t xml:space="preserve">The CNN uses 2 blocks, where each block consists of a convolution with a 3x3 kernel and a pooling. The pooling down samples the image to half the size. The network uses about 40’000 trainable parameters but performs almost </w:t>
+      </w:r>
+      <w:r>
+        <w:rPr>
+          <w:bCs/>
+          <w:lang w:val="en-US"/>
+        </w:rPr>
+        <w:t>2</w:t>
+      </w:r>
+      <w:r>
+        <w:rPr>
+          <w:bCs/>
+          <w:lang w:val="en-US"/>
+        </w:rPr>
+        <w:t>0% better than just the dense layers.</w:t>
       </w:r>
     </w:p>
     <w:p>
@@ -990,23 +893,7 @@
           <w:b/>
           <w:lang w:val="en-US"/>
         </w:rPr>
-        <w:t xml:space="preserve"> is much more efficient, </w:t>
-      </w:r>
-      <w:proofErr w:type="gramStart"/>
-      <w:r>
-        <w:rPr>
-          <w:b/>
-          <w:lang w:val="en-US"/>
-        </w:rPr>
-        <w:t>i.e.</w:t>
-      </w:r>
-      <w:proofErr w:type="gramEnd"/>
-      <w:r>
-        <w:rPr>
-          <w:b/>
-          <w:lang w:val="en-US"/>
-        </w:rPr>
-        <w:t xml:space="preserve"> ach</w:t>
+        <w:t xml:space="preserve"> is much more efficient, i.e. ach</w:t>
       </w:r>
       <w:r>
         <w:rPr>
@@ -1034,14 +921,35 @@
           <w:bCs/>
           <w:lang w:val="en-US"/>
         </w:rPr>
-        <w:t xml:space="preserve">The dense network uses about 14 times more variables but scores 50% lower. </w:t>
-      </w:r>
-      <w:r>
-        <w:rPr>
-          <w:bCs/>
-          <w:lang w:val="en-US"/>
-        </w:rPr>
-        <w:t xml:space="preserve">The convolutional network learns more information about each image </w:t>
+        <w:t xml:space="preserve">The dense network uses about 14 times more variables but scores </w:t>
+      </w:r>
+      <w:r>
+        <w:rPr>
+          <w:bCs/>
+          <w:lang w:val="en-US"/>
+        </w:rPr>
+        <w:t>2</w:t>
+      </w:r>
+      <w:r>
+        <w:rPr>
+          <w:bCs/>
+          <w:lang w:val="en-US"/>
+        </w:rPr>
+        <w:t xml:space="preserve">0% lower. </w:t>
+      </w:r>
+      <w:r>
+        <w:rPr>
+          <w:bCs/>
+          <w:lang w:val="en-US"/>
+        </w:rPr>
+        <w:t>CNN</w:t>
+      </w:r>
+      <w:r>
+        <w:rPr>
+          <w:bCs/>
+          <w:lang w:val="en-US"/>
+        </w:rPr>
+        <w:t xml:space="preserve"> learns more information about each image </w:t>
       </w:r>
       <w:r>
         <w:rPr>
@@ -1056,6 +964,22 @@
           <w:lang w:val="en-US"/>
         </w:rPr>
         <w:t xml:space="preserve"> to the convolution and down sampling, meaning that it takes fewer variables to make a more well-informed decision. </w:t>
+      </w:r>
+    </w:p>
+    <w:p>
+      <w:pPr>
+        <w:pStyle w:val="Liststycke"/>
+        <w:rPr>
+          <w:b/>
+          <w:lang w:val="en-US"/>
+        </w:rPr>
+      </w:pPr>
+      <w:r>
+        <w:rPr>
+          <w:bCs/>
+          <w:lang w:val="en-US"/>
+        </w:rPr>
+        <w:t>In an image the features are shift invariant, the CNN trains kernels (detectors) and shifts them over the image and compute a scalar product between the image and the kernel. This means only the coefficients of the kernels needs to be learned. Since the kernels are much smaller than the image this greatly reduces the number of variables the system needs to learn and reduces the risk of overfitting.</w:t>
       </w:r>
       <w:r>
         <w:rPr>
@@ -1263,21 +1187,35 @@
           <w:bCs/>
           <w:lang w:val="en-US"/>
         </w:rPr>
-        <w:t>in terms of time and accuracy. However</w:t>
-      </w:r>
-      <w:r>
-        <w:rPr>
-          <w:bCs/>
-          <w:lang w:val="en-US"/>
-        </w:rPr>
-        <w:t>,</w:t>
-      </w:r>
-      <w:r>
-        <w:rPr>
-          <w:bCs/>
-          <w:lang w:val="en-US"/>
-        </w:rPr>
-        <w:t xml:space="preserve"> the dropo</w:t>
+        <w:t xml:space="preserve">in terms of time and </w:t>
+      </w:r>
+      <w:r>
+        <w:rPr>
+          <w:bCs/>
+          <w:lang w:val="en-US"/>
+        </w:rPr>
+        <w:t xml:space="preserve">test </w:t>
+      </w:r>
+      <w:r>
+        <w:rPr>
+          <w:bCs/>
+          <w:lang w:val="en-US"/>
+        </w:rPr>
+        <w:t xml:space="preserve">accuracy. </w:t>
+      </w:r>
+      <w:r>
+        <w:rPr>
+          <w:bCs/>
+          <w:lang w:val="en-US"/>
+        </w:rPr>
+        <w:t xml:space="preserve">In Q4 the training data gains a higher score, about 80%, compared to Q6, about 70%. In Q4 the test data has a score of about 65% and in Q6 the test data scores about 68%. The training and test data in Q6 is more similar than the training and test data in Q4 meaning that the results in Q6 are better generalized. Thanks to the </w:t>
+      </w:r>
+      <w:r>
+        <w:rPr>
+          <w:bCs/>
+          <w:lang w:val="en-US"/>
+        </w:rPr>
+        <w:t>dropo</w:t>
       </w:r>
       <w:r>
         <w:rPr>
@@ -1291,7 +1229,35 @@
           <w:bCs/>
           <w:lang w:val="en-US"/>
         </w:rPr>
-        <w:t>t-models generalizes much better, there is no overtraining since the dropouts forces the network to not rely on a few strong variables.</w:t>
+        <w:t xml:space="preserve">t-model, there is </w:t>
+      </w:r>
+      <w:r>
+        <w:rPr>
+          <w:bCs/>
+          <w:lang w:val="en-US"/>
+        </w:rPr>
+        <w:t>lower</w:t>
+      </w:r>
+      <w:r>
+        <w:rPr>
+          <w:bCs/>
+          <w:lang w:val="en-US"/>
+        </w:rPr>
+        <w:t xml:space="preserve"> over</w:t>
+      </w:r>
+      <w:r>
+        <w:rPr>
+          <w:bCs/>
+          <w:lang w:val="en-US"/>
+        </w:rPr>
+        <w:t>fitting</w:t>
+      </w:r>
+      <w:r>
+        <w:rPr>
+          <w:bCs/>
+          <w:lang w:val="en-US"/>
+        </w:rPr>
+        <w:t xml:space="preserve"> since the dropouts forces the network to not rely on a few strong variables.</w:t>
       </w:r>
       <w:r>
         <w:rPr>
@@ -1339,23 +1305,7 @@
           <w:b/>
           <w:lang w:val="en-US"/>
         </w:rPr>
-        <w:t xml:space="preserve">with added </w:t>
-      </w:r>
-      <w:proofErr w:type="spellStart"/>
-      <w:r>
-        <w:rPr>
-          <w:b/>
-          <w:lang w:val="en-US"/>
-        </w:rPr>
-        <w:t>BatchNorm</w:t>
-      </w:r>
-      <w:proofErr w:type="spellEnd"/>
-      <w:r>
-        <w:rPr>
-          <w:b/>
-          <w:lang w:val="en-US"/>
-        </w:rPr>
-        <w:t xml:space="preserve"> layers </w:t>
+        <w:t xml:space="preserve">with added BatchNorm layers </w:t>
       </w:r>
       <w:r>
         <w:rPr>
@@ -1507,55 +1457,23 @@
           <w:b/>
           <w:lang w:val="en-US"/>
         </w:rPr>
-        <w:t xml:space="preserve">When using </w:t>
-      </w:r>
-      <w:proofErr w:type="spellStart"/>
-      <w:r>
-        <w:rPr>
-          <w:b/>
-          <w:lang w:val="en-US"/>
-        </w:rPr>
-        <w:t>BatchNorm</w:t>
-      </w:r>
-      <w:proofErr w:type="spellEnd"/>
-      <w:r>
-        <w:rPr>
-          <w:b/>
-          <w:lang w:val="en-US"/>
-        </w:rPr>
-        <w:t xml:space="preserve"> one must take care to select a good minibatch size. Describe what problems might arise if the wrong minibatch size is used.</w:t>
-      </w:r>
-    </w:p>
-    <w:p>
-      <w:pPr>
-        <w:pStyle w:val="Liststycke"/>
-        <w:rPr>
-          <w:b/>
-          <w:lang w:val="en-US"/>
-        </w:rPr>
-      </w:pPr>
-      <w:r>
-        <w:rPr>
-          <w:b/>
-          <w:lang w:val="en-US"/>
-        </w:rPr>
-        <w:t xml:space="preserve">You can reason about this given the description of </w:t>
-      </w:r>
-      <w:proofErr w:type="spellStart"/>
-      <w:r>
-        <w:rPr>
-          <w:b/>
-          <w:lang w:val="en-US"/>
-        </w:rPr>
-        <w:t>BatchNorm</w:t>
-      </w:r>
-      <w:proofErr w:type="spellEnd"/>
-      <w:r>
-        <w:rPr>
-          <w:b/>
-          <w:lang w:val="en-US"/>
-        </w:rPr>
-        <w:t xml:space="preserve"> </w:t>
+        <w:t>When using BatchNorm one must take care to select a good minibatch size. Describe what problems might arise if the wrong minibatch size is used.</w:t>
+      </w:r>
+    </w:p>
+    <w:p>
+      <w:pPr>
+        <w:pStyle w:val="Liststycke"/>
+        <w:rPr>
+          <w:b/>
+          <w:lang w:val="en-US"/>
+        </w:rPr>
+      </w:pPr>
+      <w:r>
+        <w:rPr>
+          <w:b/>
+          <w:lang w:val="en-US"/>
+        </w:rPr>
+        <w:t xml:space="preserve">You can reason about this given the description of BatchNorm </w:t>
       </w:r>
       <w:r>
         <w:rPr>
@@ -1592,23 +1510,7 @@
           <w:bCs/>
           <w:lang w:val="en-US"/>
         </w:rPr>
-        <w:t xml:space="preserve">Since </w:t>
-      </w:r>
-      <w:proofErr w:type="spellStart"/>
-      <w:r>
-        <w:rPr>
-          <w:bCs/>
-          <w:lang w:val="en-US"/>
-        </w:rPr>
-        <w:t>BatchNorm</w:t>
-      </w:r>
-      <w:proofErr w:type="spellEnd"/>
-      <w:r>
-        <w:rPr>
-          <w:bCs/>
-          <w:lang w:val="en-US"/>
-        </w:rPr>
-        <w:t xml:space="preserve"> calculates mean and variance for each batch the reliability of the result decreases if the batches become too small</w:t>
+        <w:t>Since BatchNorm calculates mean and variance for each batch the reliability of the result decreases if the batches become too small</w:t>
       </w:r>
       <w:r>
         <w:rPr>
@@ -1631,27 +1533,80 @@
           <w:bCs/>
           <w:lang w:val="en-US"/>
         </w:rPr>
-        <w:t>Too big batch sizes do not generalize well.</w:t>
-      </w:r>
-    </w:p>
-    <w:p>
-      <w:pPr>
-        <w:pStyle w:val="Liststycke"/>
-        <w:rPr>
-          <w:bCs/>
-          <w:lang w:val="en-US"/>
-        </w:rPr>
-      </w:pPr>
-    </w:p>
-    <w:p>
-      <w:pPr>
-        <w:pStyle w:val="Liststycke"/>
-        <w:rPr>
-          <w:bCs/>
-          <w:lang w:val="en-US"/>
-        </w:rPr>
-      </w:pPr>
-      <w:hyperlink r:id="rId9" w:history="1">
+        <w:t>But too big batch sizes will not generalize well because when we test the system on individual images the features might not be close to the training data sets mean and variance, then a smaller batch size will more accurately represent individual images.</w:t>
+      </w:r>
+    </w:p>
+    <w:p>
+      <w:pPr>
+        <w:pStyle w:val="Liststycke"/>
+        <w:rPr>
+          <w:bCs/>
+          <w:lang w:val="en-US"/>
+        </w:rPr>
+      </w:pPr>
+    </w:p>
+    <w:p>
+      <w:pPr>
+        <w:pStyle w:val="Liststycke"/>
+        <w:rPr>
+          <w:bCs/>
+          <w:lang w:val="en-US"/>
+        </w:rPr>
+      </w:pPr>
+      <w:r>
+        <w:rPr>
+          <w:bCs/>
+          <w:lang w:val="en-US"/>
+        </w:rPr>
+        <w:t>To accurately represent the</w:t>
+      </w:r>
+      <w:r>
+        <w:rPr>
+          <w:bCs/>
+          <w:lang w:val="en-US"/>
+        </w:rPr>
+        <w:t xml:space="preserve"> data</w:t>
+      </w:r>
+      <w:r>
+        <w:rPr>
+          <w:bCs/>
+          <w:lang w:val="en-US"/>
+        </w:rPr>
+        <w:t xml:space="preserve"> a batch size needs to be sufficiently large</w:t>
+      </w:r>
+      <w:r>
+        <w:rPr>
+          <w:bCs/>
+          <w:lang w:val="en-US"/>
+        </w:rPr>
+        <w:t xml:space="preserve"> to form a gaussian distribution but not so large that the distribution is not representative for individual images</w:t>
+      </w:r>
+      <w:r>
+        <w:rPr>
+          <w:bCs/>
+          <w:lang w:val="en-US"/>
+        </w:rPr>
+        <w:t>.</w:t>
+      </w:r>
+    </w:p>
+    <w:p>
+      <w:pPr>
+        <w:pStyle w:val="Liststycke"/>
+        <w:rPr>
+          <w:bCs/>
+          <w:lang w:val="en-US"/>
+        </w:rPr>
+      </w:pPr>
+    </w:p>
+    <w:p>
+      <w:pPr>
+        <w:pStyle w:val="Liststycke"/>
+        <w:rPr>
+          <w:bCs/>
+          <w:lang w:val="en-US"/>
+        </w:rPr>
+      </w:pPr>
+      <w:hyperlink r:id="rId9" w:anchor="_=_" w:history="1">
         <w:r>
           <w:rPr>
             <w:rStyle w:val="Hyperlnk"/>
@@ -1753,7 +1708,6 @@
         </w:rPr>
         <w:t xml:space="preserve"> </w:t>
       </w:r>
-      <w:proofErr w:type="spellStart"/>
       <w:r>
         <w:rPr>
           <w:bCs/>
@@ -1761,7 +1715,6 @@
         </w:rPr>
         <w:t>ResNet</w:t>
       </w:r>
-      <w:proofErr w:type="spellEnd"/>
       <w:r>
         <w:rPr>
           <w:b/>
@@ -1837,58 +1790,79 @@
           <w:bCs/>
           <w:lang w:val="en-US"/>
         </w:rPr>
+        <w:t xml:space="preserve"> relu activation function</w:t>
+      </w:r>
+      <w:r>
+        <w:rPr>
+          <w:bCs/>
+          <w:lang w:val="en-US"/>
+        </w:rPr>
+        <w:t>, one in the middle</w:t>
+      </w:r>
+      <w:r>
+        <w:rPr>
+          <w:bCs/>
+          <w:lang w:val="en-US"/>
+        </w:rPr>
+        <w:t xml:space="preserve">. The input </w:t>
+      </w:r>
+      <w:r>
+        <w:rPr>
+          <w:bCs/>
+          <w:lang w:val="en-US"/>
+        </w:rPr>
+        <w:t>to a</w:t>
+      </w:r>
+      <w:r>
+        <w:rPr>
+          <w:bCs/>
+          <w:lang w:val="en-US"/>
+        </w:rPr>
+        <w:t xml:space="preserve"> block is</w:t>
+      </w:r>
+      <w:r>
+        <w:rPr>
+          <w:bCs/>
+          <w:lang w:val="en-US"/>
+        </w:rPr>
+        <w:t xml:space="preserve"> added to the result of the block before the last activation function.</w:t>
+      </w:r>
+      <w:r>
+        <w:rPr>
+          <w:bCs/>
+          <w:lang w:val="en-US"/>
+        </w:rPr>
         <w:t xml:space="preserve"> </w:t>
       </w:r>
-      <w:proofErr w:type="spellStart"/>
-      <w:r>
-        <w:rPr>
-          <w:bCs/>
-          <w:lang w:val="en-US"/>
-        </w:rPr>
-        <w:t>relu</w:t>
-      </w:r>
-      <w:proofErr w:type="spellEnd"/>
-      <w:r>
-        <w:rPr>
-          <w:bCs/>
-          <w:lang w:val="en-US"/>
-        </w:rPr>
-        <w:t xml:space="preserve"> activation function</w:t>
-      </w:r>
-      <w:r>
-        <w:rPr>
-          <w:bCs/>
-          <w:lang w:val="en-US"/>
-        </w:rPr>
-        <w:t>, one in the middle</w:t>
-      </w:r>
-      <w:r>
-        <w:rPr>
-          <w:bCs/>
-          <w:lang w:val="en-US"/>
-        </w:rPr>
-        <w:t xml:space="preserve">. The input </w:t>
-      </w:r>
-      <w:r>
-        <w:rPr>
-          <w:bCs/>
-          <w:lang w:val="en-US"/>
-        </w:rPr>
-        <w:t>to a</w:t>
-      </w:r>
-      <w:r>
-        <w:rPr>
-          <w:bCs/>
-          <w:lang w:val="en-US"/>
-        </w:rPr>
-        <w:t xml:space="preserve"> block is</w:t>
-      </w:r>
-      <w:r>
-        <w:rPr>
-          <w:bCs/>
-          <w:lang w:val="en-US"/>
-        </w:rPr>
-        <w:t xml:space="preserve"> added to the result of the block before the last activation function.</w:t>
+    </w:p>
+    <w:p>
+      <w:pPr>
+        <w:pStyle w:val="Liststycke"/>
+        <w:rPr>
+          <w:bCs/>
+          <w:lang w:val="en-US"/>
+        </w:rPr>
+      </w:pPr>
+      <w:r>
+        <w:rPr>
+          <w:b/>
+          <w:lang w:val="en-US"/>
+        </w:rPr>
+        <w:br/>
+      </w:r>
+      <w:r>
+        <w:rPr>
+          <w:bCs/>
+          <w:lang w:val="en-US"/>
+        </w:rPr>
+        <w:t>The network is trying to estimate a function and the feedforward within each block</w:t>
+      </w:r>
+      <w:r>
+        <w:rPr>
+          <w:bCs/>
+          <w:lang w:val="en-US"/>
+        </w:rPr>
+        <w:t xml:space="preserve"> can</w:t>
       </w:r>
       <w:r>
         <w:rPr>
@@ -1897,51 +1871,6 @@
         </w:rPr>
         <w:t xml:space="preserve"> </w:t>
       </w:r>
-    </w:p>
-    <w:p>
-      <w:pPr>
-        <w:pStyle w:val="Liststycke"/>
-        <w:rPr>
-          <w:bCs/>
-          <w:lang w:val="en-US"/>
-        </w:rPr>
-      </w:pPr>
-      <w:r>
-        <w:rPr>
-          <w:b/>
-          <w:lang w:val="en-US"/>
-        </w:rPr>
-        <w:br/>
-      </w:r>
-      <w:r>
-        <w:rPr>
-          <w:bCs/>
-          <w:lang w:val="en-US"/>
-        </w:rPr>
-        <w:t>The network is trying to estimate a function and the feedforward within each block</w:t>
-      </w:r>
-      <w:r>
-        <w:rPr>
-          <w:bCs/>
-          <w:lang w:val="en-US"/>
-        </w:rPr>
-        <w:t xml:space="preserve"> </w:t>
-      </w:r>
-      <w:proofErr w:type="gramStart"/>
-      <w:r>
-        <w:rPr>
-          <w:bCs/>
-          <w:lang w:val="en-US"/>
-        </w:rPr>
-        <w:t>can</w:t>
-      </w:r>
-      <w:r>
-        <w:rPr>
-          <w:bCs/>
-          <w:lang w:val="en-US"/>
-        </w:rPr>
-        <w:t xml:space="preserve"> </w:t>
-      </w:r>
       <w:r>
         <w:rPr>
           <w:bCs/>
@@ -1949,7 +1878,6 @@
         </w:rPr>
         <w:t>be seen as</w:t>
       </w:r>
-      <w:proofErr w:type="gramEnd"/>
       <w:r>
         <w:rPr>
           <w:bCs/>

</xml_diff>